<commit_message>
Updated lab 3 to include copy/paste tip
</commit_message>
<xml_diff>
--- a/Labs/Source/Lab 3- Working with Text Data.docx
+++ b/Labs/Source/Lab 3- Working with Text Data.docx
@@ -747,7 +747,15 @@
         <w:pStyle w:val="Heading2"/>
       </w:pPr>
       <w:r>
-        <w:t>Explore the Stopwords Dataset</w:t>
+        <w:t xml:space="preserve">Explore the </w:t>
+      </w:r>
+      <w:proofErr w:type="spellStart"/>
+      <w:r>
+        <w:t>Stopwords</w:t>
+      </w:r>
+      <w:proofErr w:type="spellEnd"/>
+      <w:r>
+        <w:t xml:space="preserve"> Dataset</w:t>
       </w:r>
     </w:p>
     <w:p>
@@ -1593,7 +1601,25 @@
           <w:sz w:val="20"/>
           <w:szCs w:val="20"/>
         </w:rPr>
-        <w:t>: Stopwords.</w:t>
+        <w:t xml:space="preserve">: </w:t>
+      </w:r>
+      <w:proofErr w:type="spellStart"/>
+      <w:r>
+        <w:rPr>
+          <w:rFonts w:ascii="Segoe UI" w:hAnsi="Segoe UI" w:cs="Segoe UI"/>
+          <w:sz w:val="20"/>
+          <w:szCs w:val="20"/>
+        </w:rPr>
+        <w:t>Stopwords</w:t>
+      </w:r>
+      <w:proofErr w:type="spellEnd"/>
+      <w:r>
+        <w:rPr>
+          <w:rFonts w:ascii="Segoe UI" w:hAnsi="Segoe UI" w:cs="Segoe UI"/>
+          <w:sz w:val="20"/>
+          <w:szCs w:val="20"/>
+        </w:rPr>
+        <w:t>.</w:t>
       </w:r>
     </w:p>
     <w:p>
@@ -1632,8 +1658,19 @@
           <w:spacing w:val="-10"/>
           <w:szCs w:val="28"/>
         </w:rPr>
-        <w:t xml:space="preserve"> Data in Jupyter</w:t>
-      </w:r>
+        <w:t xml:space="preserve"> Data in </w:t>
+      </w:r>
+      <w:proofErr w:type="spellStart"/>
+      <w:r>
+        <w:rPr>
+          <w:rFonts w:ascii="Segoe UI" w:hAnsi="Segoe UI" w:cs="Segoe UI"/>
+          <w:color w:val="0070C0"/>
+          <w:spacing w:val="-10"/>
+          <w:szCs w:val="28"/>
+        </w:rPr>
+        <w:t>Jupyter</w:t>
+      </w:r>
+      <w:proofErr w:type="spellEnd"/>
     </w:p>
     <w:p>
       <w:pPr>
@@ -1666,7 +1703,25 @@
           <w:sz w:val="20"/>
           <w:szCs w:val="20"/>
         </w:rPr>
-        <w:t xml:space="preserve"> code in a Jupyter notebook to work with the </w:t>
+        <w:t xml:space="preserve"> code in a </w:t>
+      </w:r>
+      <w:proofErr w:type="spellStart"/>
+      <w:r>
+        <w:rPr>
+          <w:rFonts w:ascii="Segoe UI" w:hAnsi="Segoe UI" w:cs="Segoe UI"/>
+          <w:sz w:val="20"/>
+          <w:szCs w:val="20"/>
+        </w:rPr>
+        <w:t>Jupyter</w:t>
+      </w:r>
+      <w:proofErr w:type="spellEnd"/>
+      <w:r>
+        <w:rPr>
+          <w:rFonts w:ascii="Segoe UI" w:hAnsi="Segoe UI" w:cs="Segoe UI"/>
+          <w:sz w:val="20"/>
+          <w:szCs w:val="20"/>
+        </w:rPr>
+        <w:t xml:space="preserve"> notebook to work with the </w:t>
       </w:r>
       <w:r>
         <w:rPr>
@@ -1690,7 +1745,15 @@
         <w:pStyle w:val="Heading2"/>
       </w:pPr>
       <w:r>
-        <w:t>Upload a Jupyter Notebook</w:t>
+        <w:t xml:space="preserve">Upload a </w:t>
+      </w:r>
+      <w:proofErr w:type="spellStart"/>
+      <w:r>
+        <w:t>Jupyter</w:t>
+      </w:r>
+      <w:proofErr w:type="spellEnd"/>
+      <w:r>
+        <w:t xml:space="preserve"> Notebook</w:t>
       </w:r>
     </w:p>
     <w:p>
@@ -1869,6 +1932,7 @@
         </w:rPr>
         <w:t xml:space="preserve"> – the R version of the notebook is named </w:t>
       </w:r>
+      <w:proofErr w:type="spellStart"/>
       <w:r>
         <w:rPr>
           <w:rFonts w:ascii="Segoe UI" w:hAnsi="Segoe UI" w:cs="Segoe UI"/>
@@ -1878,6 +1942,7 @@
         </w:rPr>
         <w:t>TextPrep_R.ipnyb</w:t>
       </w:r>
+      <w:proofErr w:type="spellEnd"/>
       <w:r>
         <w:rPr>
           <w:rFonts w:ascii="Segoe UI" w:hAnsi="Segoe UI" w:cs="Segoe UI"/>
@@ -1886,6 +1951,7 @@
         </w:rPr>
         <w:t xml:space="preserve">, and the Python version is named </w:t>
       </w:r>
+      <w:proofErr w:type="spellStart"/>
       <w:r>
         <w:rPr>
           <w:rFonts w:ascii="Segoe UI" w:hAnsi="Segoe UI" w:cs="Segoe UI"/>
@@ -1895,6 +1961,7 @@
         </w:rPr>
         <w:t>TextPrep_Py.ipynb</w:t>
       </w:r>
+      <w:proofErr w:type="spellEnd"/>
       <w:r>
         <w:rPr>
           <w:rFonts w:ascii="Segoe UI" w:hAnsi="Segoe UI" w:cs="Segoe UI"/>
@@ -1950,14 +2017,34 @@
         </w:rPr>
         <w:t xml:space="preserve">: </w:t>
       </w:r>
-      <w:r>
-        <w:rPr>
-          <w:rFonts w:ascii="Segoe UI" w:hAnsi="Segoe UI" w:cs="Segoe UI"/>
-          <w:sz w:val="20"/>
-          <w:szCs w:val="20"/>
-        </w:rPr>
-        <w:t>TextPrep_R or Text_Prep_Py</w:t>
-      </w:r>
+      <w:proofErr w:type="spellStart"/>
+      <w:r>
+        <w:rPr>
+          <w:rFonts w:ascii="Segoe UI" w:hAnsi="Segoe UI" w:cs="Segoe UI"/>
+          <w:sz w:val="20"/>
+          <w:szCs w:val="20"/>
+        </w:rPr>
+        <w:t>TextPrep_R</w:t>
+      </w:r>
+      <w:proofErr w:type="spellEnd"/>
+      <w:r>
+        <w:rPr>
+          <w:rFonts w:ascii="Segoe UI" w:hAnsi="Segoe UI" w:cs="Segoe UI"/>
+          <w:sz w:val="20"/>
+          <w:szCs w:val="20"/>
+        </w:rPr>
+        <w:t xml:space="preserve"> or </w:t>
+      </w:r>
+      <w:proofErr w:type="spellStart"/>
+      <w:r>
+        <w:rPr>
+          <w:rFonts w:ascii="Segoe UI" w:hAnsi="Segoe UI" w:cs="Segoe UI"/>
+          <w:sz w:val="20"/>
+          <w:szCs w:val="20"/>
+        </w:rPr>
+        <w:t>Text_Prep_Py</w:t>
+      </w:r>
+      <w:proofErr w:type="spellEnd"/>
     </w:p>
     <w:p>
       <w:pPr>
@@ -2041,8 +2128,6 @@
         </w:rPr>
         <w:t>3</w:t>
       </w:r>
-      <w:bookmarkStart w:id="0" w:name="_GoBack"/>
-      <w:bookmarkEnd w:id="0"/>
     </w:p>
     <w:p>
       <w:pPr>
@@ -2119,6 +2204,7 @@
       <w:r>
         <w:t xml:space="preserve">In Azure ML Studio, on the Notebooks tab, open the </w:t>
       </w:r>
+      <w:proofErr w:type="spellStart"/>
       <w:r>
         <w:rPr>
           <w:rFonts w:ascii="Segoe UI" w:hAnsi="Segoe UI" w:cs="Segoe UI"/>
@@ -2128,6 +2214,7 @@
         </w:rPr>
         <w:t>TextPrep_R</w:t>
       </w:r>
+      <w:proofErr w:type="spellEnd"/>
       <w:r>
         <w:rPr>
           <w:rFonts w:ascii="Segoe UI" w:hAnsi="Segoe UI" w:cs="Segoe UI"/>
@@ -2136,6 +2223,7 @@
         </w:rPr>
         <w:t xml:space="preserve"> or </w:t>
       </w:r>
+      <w:proofErr w:type="spellStart"/>
       <w:r>
         <w:rPr>
           <w:rFonts w:ascii="Segoe UI" w:hAnsi="Segoe UI" w:cs="Segoe UI"/>
@@ -2145,6 +2233,7 @@
         </w:rPr>
         <w:t>Text_Prep_Py</w:t>
       </w:r>
+      <w:proofErr w:type="spellEnd"/>
       <w:r>
         <w:t xml:space="preserve"> </w:t>
       </w:r>
@@ -2186,7 +2275,15 @@
     </w:p>
     <w:p>
       <w:r>
-        <w:t>In the previous exercises, you used a Jupyter notebook to explore text data. Now you will use Azure ML to publish a classification model that uses similar code to prepare the text data, and then applies sentiment analysis to classify tweets as positive or negative.</w:t>
+        <w:t xml:space="preserve">In the previous exercises, you used a </w:t>
+      </w:r>
+      <w:proofErr w:type="spellStart"/>
+      <w:r>
+        <w:t>Jupyter</w:t>
+      </w:r>
+      <w:proofErr w:type="spellEnd"/>
+      <w:r>
+        <w:t xml:space="preserve"> notebook to explore text data. Now you will use Azure ML to publish a classification model that uses similar code to prepare the text data, and then applies sentiment analysis to classify tweets as positive or negative.</w:t>
       </w:r>
     </w:p>
     <w:p>
@@ -2285,7 +2382,15 @@
         <w:t>Execute R Script</w:t>
       </w:r>
       <w:r>
-        <w:t xml:space="preserve"> modules to prepare the text data by removing stopwords and stemming the remaining words. Review the code in these modules.</w:t>
+        <w:t xml:space="preserve"> modules to prepare the text data by removing </w:t>
+      </w:r>
+      <w:proofErr w:type="spellStart"/>
+      <w:r>
+        <w:t>stopwords</w:t>
+      </w:r>
+      <w:proofErr w:type="spellEnd"/>
+      <w:r>
+        <w:t xml:space="preserve"> and stemming the remaining words. Review the code in these modules.</w:t>
       </w:r>
     </w:p>
     <w:p>
@@ -2476,7 +2581,25 @@
           <w:rFonts w:cs="Segoe UI"/>
           <w:b/>
         </w:rPr>
-        <w:t>Hashing bitsize:</w:t>
+        <w:t xml:space="preserve">Hashing </w:t>
+      </w:r>
+      <w:proofErr w:type="spellStart"/>
+      <w:r>
+        <w:rPr>
+          <w:rStyle w:val="normaltextrun"/>
+          <w:rFonts w:cs="Segoe UI"/>
+          <w:b/>
+        </w:rPr>
+        <w:t>bitsize</w:t>
+      </w:r>
+      <w:proofErr w:type="spellEnd"/>
+      <w:r>
+        <w:rPr>
+          <w:rStyle w:val="normaltextrun"/>
+          <w:rFonts w:cs="Segoe UI"/>
+          <w:b/>
+        </w:rPr>
+        <w:t>:</w:t>
       </w:r>
       <w:r>
         <w:rPr>
@@ -5972,6 +6095,7 @@
         </w:rPr>
         <w:t xml:space="preserve"> expected by the web service (</w:t>
       </w:r>
+      <w:proofErr w:type="spellStart"/>
       <w:r>
         <w:rPr>
           <w:rFonts w:ascii="Calibri" w:eastAsia="Times New Roman" w:hAnsi="Calibri" w:cs="Segoe UI"/>
@@ -5980,6 +6104,7 @@
         </w:rPr>
         <w:t>sentiment_label</w:t>
       </w:r>
+      <w:proofErr w:type="spellEnd"/>
       <w:r>
         <w:rPr>
           <w:rFonts w:ascii="Calibri" w:eastAsia="Times New Roman" w:hAnsi="Calibri" w:cs="Segoe UI"/>
@@ -5987,6 +6112,7 @@
         </w:rPr>
         <w:t xml:space="preserve"> and </w:t>
       </w:r>
+      <w:proofErr w:type="spellStart"/>
       <w:r>
         <w:rPr>
           <w:rFonts w:ascii="Calibri" w:eastAsia="Times New Roman" w:hAnsi="Calibri" w:cs="Segoe UI"/>
@@ -5995,6 +6121,7 @@
         </w:rPr>
         <w:t>tweet_text</w:t>
       </w:r>
+      <w:proofErr w:type="spellEnd"/>
       <w:r>
         <w:rPr>
           <w:rFonts w:ascii="Calibri" w:eastAsia="Times New Roman" w:hAnsi="Calibri" w:cs="Segoe UI"/>
@@ -6175,6 +6302,32 @@
           <w:szCs w:val="20"/>
         </w:rPr>
         <w:t>Modify the sample data as follows:</w:t>
+      </w:r>
+    </w:p>
+    <w:p>
+      <w:pPr>
+        <w:shd w:val="clear" w:color="auto" w:fill="DEEAF6" w:themeFill="accent1" w:themeFillTint="33"/>
+        <w:spacing w:line="240" w:lineRule="auto"/>
+        <w:ind w:left="720"/>
+        <w:rPr>
+          <w:rFonts w:ascii="Calibri" w:eastAsia="Times New Roman" w:hAnsi="Calibri" w:cs="Segoe UI"/>
+          <w:szCs w:val="20"/>
+        </w:rPr>
+      </w:pPr>
+      <w:r>
+        <w:rPr>
+          <w:rFonts w:ascii="Calibri" w:eastAsia="Times New Roman" w:hAnsi="Calibri" w:cs="Segoe UI"/>
+          <w:b/>
+          <w:szCs w:val="20"/>
+        </w:rPr>
+        <w:t>Tip</w:t>
+      </w:r>
+      <w:r>
+        <w:rPr>
+          <w:rFonts w:ascii="Calibri" w:eastAsia="Times New Roman" w:hAnsi="Calibri" w:cs="Segoe UI"/>
+          <w:szCs w:val="20"/>
+        </w:rPr>
+        <w:t>: Copy and paste the text from the table below to avoid typographical errors!</w:t>
       </w:r>
     </w:p>
     <w:tbl>
@@ -6207,6 +6360,7 @@
                 <w:szCs w:val="20"/>
               </w:rPr>
             </w:pPr>
+            <w:proofErr w:type="spellStart"/>
             <w:r>
               <w:rPr>
                 <w:rFonts w:ascii="Calibri" w:eastAsia="Times New Roman" w:hAnsi="Calibri" w:cs="Segoe UI"/>
@@ -6216,6 +6370,7 @@
               </w:rPr>
               <w:t>sentiment_label</w:t>
             </w:r>
+            <w:proofErr w:type="spellEnd"/>
           </w:p>
         </w:tc>
         <w:tc>
@@ -6232,6 +6387,7 @@
                 <w:szCs w:val="20"/>
               </w:rPr>
             </w:pPr>
+            <w:proofErr w:type="spellStart"/>
             <w:r>
               <w:rPr>
                 <w:rFonts w:ascii="Calibri" w:eastAsia="Times New Roman" w:hAnsi="Calibri" w:cs="Segoe UI"/>
@@ -6241,6 +6397,7 @@
               </w:rPr>
               <w:t>tweet_text</w:t>
             </w:r>
+            <w:proofErr w:type="spellEnd"/>
           </w:p>
         </w:tc>
       </w:tr>
@@ -6502,6 +6659,8 @@
         </w:rPr>
         <w:t xml:space="preserve"> box is checked. </w:t>
       </w:r>
+      <w:bookmarkStart w:id="0" w:name="_GoBack"/>
+      <w:bookmarkEnd w:id="0"/>
     </w:p>
     <w:p>
       <w:pPr>
@@ -6762,15 +6921,33 @@
           <w:sz w:val="20"/>
           <w:szCs w:val="20"/>
         </w:rPr>
-        <w:t xml:space="preserve"> in a J</w:t>
-      </w:r>
-      <w:r>
-        <w:rPr>
-          <w:rFonts w:ascii="Segoe UI" w:hAnsi="Segoe UI" w:cs="Segoe UI"/>
-          <w:sz w:val="20"/>
-          <w:szCs w:val="20"/>
-        </w:rPr>
-        <w:t xml:space="preserve">upyter notebook to work with </w:t>
+        <w:t xml:space="preserve"> in a </w:t>
+      </w:r>
+      <w:proofErr w:type="spellStart"/>
+      <w:r>
+        <w:rPr>
+          <w:rFonts w:ascii="Segoe UI" w:hAnsi="Segoe UI" w:cs="Segoe UI"/>
+          <w:sz w:val="20"/>
+          <w:szCs w:val="20"/>
+        </w:rPr>
+        <w:t>J</w:t>
+      </w:r>
+      <w:r>
+        <w:rPr>
+          <w:rFonts w:ascii="Segoe UI" w:hAnsi="Segoe UI" w:cs="Segoe UI"/>
+          <w:sz w:val="20"/>
+          <w:szCs w:val="20"/>
+        </w:rPr>
+        <w:t>upyter</w:t>
+      </w:r>
+      <w:proofErr w:type="spellEnd"/>
+      <w:r>
+        <w:rPr>
+          <w:rFonts w:ascii="Segoe UI" w:hAnsi="Segoe UI" w:cs="Segoe UI"/>
+          <w:sz w:val="20"/>
+          <w:szCs w:val="20"/>
+        </w:rPr>
+        <w:t xml:space="preserve"> notebook to work with </w:t>
       </w:r>
       <w:r>
         <w:rPr>
@@ -11186,7 +11363,7 @@
 </file>
 
 <file path=customXml/itemProps1.xml><?xml version="1.0" encoding="utf-8"?>
-<ds:datastoreItem xmlns:ds="http://schemas.openxmlformats.org/officeDocument/2006/customXml" ds:itemID="{9FABFC01-BDDE-4361-9E3B-5E7E4B42DF81}">
+<ds:datastoreItem xmlns:ds="http://schemas.openxmlformats.org/officeDocument/2006/customXml" ds:itemID="{F6BA6E5D-22FB-41B7-9BA9-11039DEAA533}">
   <ds:schemaRefs>
     <ds:schemaRef ds:uri="http://schemas.openxmlformats.org/officeDocument/2006/bibliography"/>
   </ds:schemaRefs>

</xml_diff>